<commit_message>
added the new deisgn and also the steps and time table also
</commit_message>
<xml_diff>
--- a/backend/extractor/10.docx
+++ b/backend/extractor/10.docx
@@ -280,15 +280,7 @@
           <w:b/>
           <w:sz w:val="34"/>
         </w:rPr>
-        <w:t xml:space="preserve">Course </w:t>
-      </w:r>
-      <w:proofErr w:type="gramStart"/>
-      <w:r>
-        <w:rPr>
-          <w:b/>
-          <w:sz w:val="34"/>
-        </w:rPr>
-        <w:t>Code:</w:t>
+        <w:t>Course Code:</w:t>
       </w:r>
       <w:r>
         <w:rPr>
@@ -305,7 +297,6 @@
         <w:t>{{</w:t>
       </w:r>
       <w:proofErr w:type="spellStart"/>
-      <w:proofErr w:type="gramEnd"/>
       <w:r>
         <w:rPr>
           <w:sz w:val="36"/>
@@ -416,7 +407,6 @@
           <w:sz w:val="34"/>
         </w:rPr>
       </w:pPr>
-      <w:proofErr w:type="gramStart"/>
       <w:r>
         <w:rPr>
           <w:b/>
@@ -435,15 +425,7 @@
           <w:sz w:val="36"/>
           <w:szCs w:val="32"/>
         </w:rPr>
-        <w:t>{{</w:t>
-      </w:r>
-      <w:proofErr w:type="gramEnd"/>
-      <w:r>
-        <w:rPr>
-          <w:sz w:val="36"/>
-          <w:szCs w:val="32"/>
-        </w:rPr>
-        <w:t>Session}}</w:t>
+        <w:t>{{Session}}</w:t>
       </w:r>
     </w:p>
     <w:p>
@@ -2017,7 +1999,6 @@
                 <w:sz w:val="24"/>
               </w:rPr>
             </w:pPr>
-            <w:proofErr w:type="gramStart"/>
             <w:r>
               <w:rPr>
                 <w:sz w:val="24"/>
@@ -2037,7 +2018,6 @@
               </w:rPr>
               <w:t>Semester</w:t>
             </w:r>
-            <w:proofErr w:type="gramEnd"/>
             <w:r>
               <w:rPr>
                 <w:spacing w:val="-2"/>
@@ -2438,21 +2418,7 @@
               <w:rPr>
                 <w:sz w:val="24"/>
               </w:rPr>
-              <w:t xml:space="preserve">to enhance </w:t>
-            </w:r>
-            <w:proofErr w:type="gramStart"/>
-            <w:r>
-              <w:rPr>
-                <w:sz w:val="24"/>
-              </w:rPr>
-              <w:t>the student</w:t>
-            </w:r>
-            <w:proofErr w:type="gramEnd"/>
-            <w:r>
-              <w:rPr>
-                <w:sz w:val="24"/>
-              </w:rPr>
-              <w:t xml:space="preserve"> learning and continuous improvement in teaching and learning </w:t>
+              <w:t xml:space="preserve">to enhance the student learning and continuous improvement in teaching and learning </w:t>
             </w:r>
             <w:r>
               <w:rPr>
@@ -2855,14 +2821,12 @@
                 <w:sz w:val="24"/>
               </w:rPr>
             </w:pPr>
-            <w:proofErr w:type="gramStart"/>
             <w:r>
               <w:rPr>
                 <w:sz w:val="24"/>
               </w:rPr>
               <w:t>Detail</w:t>
             </w:r>
-            <w:proofErr w:type="gramEnd"/>
             <w:r>
               <w:rPr>
                 <w:spacing w:val="-4"/>
@@ -4237,7 +4201,6 @@
         </w:rPr>
         <w:t xml:space="preserve"> </w:t>
       </w:r>
-      <w:proofErr w:type="gramStart"/>
       <w:r>
         <w:rPr>
           <w:b/>
@@ -4261,7 +4224,6 @@
         <w:t>{{</w:t>
       </w:r>
       <w:proofErr w:type="spellStart"/>
-      <w:proofErr w:type="gramEnd"/>
       <w:r>
         <w:rPr>
           <w:spacing w:val="-2"/>
@@ -4309,7 +4271,6 @@
         </w:rPr>
         <w:t xml:space="preserve"> </w:t>
       </w:r>
-      <w:proofErr w:type="gramStart"/>
       <w:r>
         <w:rPr>
           <w:b/>
@@ -4333,7 +4294,6 @@
         <w:t>{{</w:t>
       </w:r>
       <w:proofErr w:type="spellStart"/>
-      <w:proofErr w:type="gramEnd"/>
       <w:r>
         <w:rPr>
           <w:spacing w:val="-2"/>
@@ -4367,11 +4327,7 @@
         </w:rPr>
       </w:pPr>
       <w:r>
-        <w:t>Module/</w:t>
-      </w:r>
-      <w:proofErr w:type="gramStart"/>
-      <w:r>
-        <w:t>Semester:</w:t>
+        <w:t>Module/Semester:</w:t>
       </w:r>
       <w:r>
         <w:rPr>
@@ -4384,15 +4340,7 @@
           <w:b w:val="0"/>
           <w:spacing w:val="-5"/>
         </w:rPr>
-        <w:t>{{</w:t>
-      </w:r>
-      <w:proofErr w:type="gramEnd"/>
-      <w:r>
-        <w:rPr>
-          <w:b w:val="0"/>
-          <w:spacing w:val="-5"/>
-        </w:rPr>
-        <w:t>Module/Semester}}</w:t>
+        <w:t>{{Module/Semester}}</w:t>
       </w:r>
     </w:p>
     <w:p>
@@ -4416,7 +4364,6 @@
           <w:cols w:space="720"/>
         </w:sectPr>
       </w:pPr>
-      <w:proofErr w:type="gramStart"/>
       <w:r>
         <w:rPr>
           <w:b/>
@@ -4436,14 +4383,7 @@
         <w:rPr>
           <w:sz w:val="24"/>
         </w:rPr>
-        <w:t>{{</w:t>
-      </w:r>
-      <w:proofErr w:type="gramEnd"/>
-      <w:r>
-        <w:rPr>
-          <w:sz w:val="24"/>
-        </w:rPr>
-        <w:t>Session}}</w:t>
+        <w:t>{{Session}}</w:t>
       </w:r>
     </w:p>
     <w:p>
@@ -6534,15 +6474,7 @@
         <w:t xml:space="preserve"> </w:t>
       </w:r>
       <w:r>
-        <w:t xml:space="preserve">excellence in teaching and research with </w:t>
-      </w:r>
-      <w:proofErr w:type="gramStart"/>
-      <w:r>
-        <w:t>focus</w:t>
-      </w:r>
-      <w:proofErr w:type="gramEnd"/>
-      <w:r>
-        <w:t xml:space="preserve"> on experiential learning, innovation and entrepreneurship.</w:t>
+        <w:t>excellence in teaching and research with focus on experiential learning, innovation and entrepreneurship.</w:t>
       </w:r>
     </w:p>
     <w:p>
@@ -6971,7 +6903,7 @@
           <w:color w:val="1C84C4"/>
         </w:rPr>
         <w:lastRenderedPageBreak/>
-        <w:t>5. PEOs and POs &amp; PSOs of the Program</w:t>
+        <w:t>5. PEOs and POs of the Program</w:t>
       </w:r>
     </w:p>
     <w:p>
@@ -7011,7 +6943,7 @@
           <w:sz w:val="24"/>
           <w:szCs w:val="24"/>
         </w:rPr>
-        <w:t>PEO1: Understand, analyze, design, test and create prototypes for a) Modern electronic circuits &amp; systems; and b) digital &amp; analog systems.</w:t>
+        <w:t>PEO 1 – Domain knowledge:</w:t>
       </w:r>
     </w:p>
     <w:p>
@@ -7031,7 +6963,7 @@
           <w:sz w:val="24"/>
           <w:szCs w:val="24"/>
         </w:rPr>
-        <w:t>PEO2: Demonstrate multidisciplinary knowledge to interface and embedded electronics &amp; computer science in a) analyzing, designing, testing and prototyping of engineering solutions; and b) Systems Integration.</w:t>
+        <w:t>Exhibit strong knowledge of the management discipline in a global context.</w:t>
       </w:r>
     </w:p>
     <w:p>
@@ -7051,7 +6983,7 @@
           <w:sz w:val="24"/>
           <w:szCs w:val="24"/>
         </w:rPr>
-        <w:t>PEO3: Demonstrate capability for creativity, innovation, design thinking and entrepreneurship.</w:t>
+        <w:t>PEO 2 – Informed Decision Making:</w:t>
       </w:r>
     </w:p>
     <w:p>
@@ -7071,7 +7003,7 @@
           <w:sz w:val="24"/>
           <w:szCs w:val="24"/>
         </w:rPr>
-        <w:t>PEO4: Demonstrate and apply ethical and professional practices in profession and work responsibly towards social welfare, environmental sustainability and Job Creation / enrichment.</w:t>
+        <w:t>Demonstrate higher order critical thinking and problem-solving capabilities with an     entrepreneurial mindset.</w:t>
       </w:r>
     </w:p>
     <w:p>
@@ -7084,6 +7016,15 @@
           <w:szCs w:val="24"/>
         </w:rPr>
       </w:pPr>
+      <w:r>
+        <w:rPr>
+          <w:b w:val="0"/>
+          <w:bCs w:val="0"/>
+          <w:sz w:val="24"/>
+          <w:szCs w:val="24"/>
+        </w:rPr>
+        <w:t>PEO 3 – Managerial Skills:</w:t>
+      </w:r>
     </w:p>
     <w:p>
       <w:pPr>
@@ -7102,7 +7043,7 @@
           <w:sz w:val="24"/>
           <w:szCs w:val="24"/>
         </w:rPr>
-        <w:t>Program Outcomes (PO):</w:t>
+        <w:t>Be effective managers with good communication skills, high levels of emotional   intelligence, and innovative thinking.</w:t>
       </w:r>
     </w:p>
     <w:p>
@@ -7122,7 +7063,7 @@
           <w:sz w:val="24"/>
           <w:szCs w:val="24"/>
         </w:rPr>
-        <w:t>PO1: Apply the knowledge of mathematics, science, engineering fundamentals, along with Electronics &amp; Computer engineering to the solution of complex engineering problems.</w:t>
+        <w:t>PEO 4 – Exhibit Leadership:</w:t>
       </w:r>
     </w:p>
     <w:p>
@@ -7142,7 +7083,7 @@
           <w:sz w:val="24"/>
           <w:szCs w:val="24"/>
         </w:rPr>
-        <w:t>PO2: Identify, formulate, review research literature, and analyze complex engineering problems reaching substantiated conclusions using domain knowledge of electronics &amp; computer engineering.</w:t>
+        <w:t>Possess ethical leadership qualities for effective management decisions.</w:t>
       </w:r>
     </w:p>
     <w:p>
@@ -7155,14 +7096,25 @@
           <w:szCs w:val="24"/>
         </w:rPr>
       </w:pPr>
-      <w:r>
+    </w:p>
+    <w:p>
+      <w:pPr>
+        <w:pStyle w:val="Heading1"/>
         <w:rPr>
           <w:b w:val="0"/>
           <w:bCs w:val="0"/>
           <w:sz w:val="24"/>
           <w:szCs w:val="24"/>
         </w:rPr>
-        <w:t>PO3: Design solutions for complex engineering problems and design system components or processes that meet the specified needs with appropriate consideration for the public health &amp; safety, cultural, societal, and environmental considerations.</w:t>
+      </w:pPr>
+      <w:r>
+        <w:rPr>
+          <w:b w:val="0"/>
+          <w:bCs w:val="0"/>
+          <w:sz w:val="24"/>
+          <w:szCs w:val="24"/>
+        </w:rPr>
+        <w:t>Program Outcomes (PO):</w:t>
       </w:r>
     </w:p>
     <w:p>
@@ -7182,7 +7134,7 @@
           <w:sz w:val="24"/>
           <w:szCs w:val="24"/>
         </w:rPr>
-        <w:t>PO4: Use research-based knowledge and research methods including design of experiments, analysis and interpretation of data, and synthesis of the information to provide valid conclusions.</w:t>
+        <w:t>PO 1 –Apply Business knowledge:</w:t>
       </w:r>
     </w:p>
     <w:p>
@@ -7202,7 +7154,7 @@
           <w:sz w:val="24"/>
           <w:szCs w:val="24"/>
         </w:rPr>
-        <w:t>PO5: Select and apply appropriate techniques, resources, and electronics &amp; communication engineering tools to various engineering activities with an understanding of the limitations.</w:t>
+        <w:t>Gain in depth understanding of various management disciplines and apply the concepts for business decision making.</w:t>
       </w:r>
     </w:p>
     <w:p>
@@ -7222,19 +7174,19 @@
           <w:sz w:val="24"/>
           <w:szCs w:val="24"/>
         </w:rPr>
-        <w:t xml:space="preserve">PO6: Apply reasoning informed by </w:t>
-      </w:r>
-      <w:proofErr w:type="gramStart"/>
-      <w:r>
+        <w:t>PO 2 –Diverse Perspective:</w:t>
+      </w:r>
+    </w:p>
+    <w:p>
+      <w:pPr>
+        <w:pStyle w:val="Heading1"/>
         <w:rPr>
           <w:b w:val="0"/>
           <w:bCs w:val="0"/>
           <w:sz w:val="24"/>
           <w:szCs w:val="24"/>
         </w:rPr>
-        <w:t>the contextual</w:t>
-      </w:r>
-      <w:proofErr w:type="gramEnd"/>
+      </w:pPr>
       <w:r>
         <w:rPr>
           <w:b w:val="0"/>
@@ -7242,7 +7194,7 @@
           <w:sz w:val="24"/>
           <w:szCs w:val="24"/>
         </w:rPr>
-        <w:t xml:space="preserve"> knowledge to assess societal, health, safety, legal and cultural issues and the consequent responsibilities relevant to the professional engineering practice.</w:t>
+        <w:t>Integrate diversity and multidisciplinary perspectives in business decisions making.</w:t>
       </w:r>
     </w:p>
     <w:p>
@@ -7262,7 +7214,7 @@
           <w:sz w:val="24"/>
           <w:szCs w:val="24"/>
         </w:rPr>
-        <w:t>PO7: Understand the impact of the professional engineering solutions in societal and environmental contexts, and demonstrate the knowledge of, and need for sustainable development.</w:t>
+        <w:t>PO 3 –Cognitive Skills:</w:t>
       </w:r>
     </w:p>
     <w:p>
@@ -7282,19 +7234,19 @@
           <w:sz w:val="24"/>
           <w:szCs w:val="24"/>
         </w:rPr>
-        <w:t xml:space="preserve">PO8: Apply ethical principles and commit to professional ethics and responsibilities and norms of </w:t>
-      </w:r>
-      <w:proofErr w:type="gramStart"/>
-      <w:r>
+        <w:t>Utilize quantitative and qualitative methods to investigate and solve complex business problems by planning and conducting research for Investigation with critical thinking and problem-solving skills.</w:t>
+      </w:r>
+    </w:p>
+    <w:p>
+      <w:pPr>
+        <w:pStyle w:val="Heading1"/>
         <w:rPr>
           <w:b w:val="0"/>
           <w:bCs w:val="0"/>
           <w:sz w:val="24"/>
           <w:szCs w:val="24"/>
         </w:rPr>
-        <w:t>the engineering</w:t>
-      </w:r>
-      <w:proofErr w:type="gramEnd"/>
+      </w:pPr>
       <w:r>
         <w:rPr>
           <w:b w:val="0"/>
@@ -7302,7 +7254,7 @@
           <w:sz w:val="24"/>
           <w:szCs w:val="24"/>
         </w:rPr>
-        <w:t xml:space="preserve"> practice.</w:t>
+        <w:t>PO 4 –Innovation and Entrepreneurship:</w:t>
       </w:r>
     </w:p>
     <w:p>
@@ -7322,7 +7274,7 @@
           <w:sz w:val="24"/>
           <w:szCs w:val="24"/>
         </w:rPr>
-        <w:t>PO9: Function effectively as an individual, and as a member or leader in diverse teams, and in multidisciplinary settings.</w:t>
+        <w:t>Apply relevant and creative frameworks across multiple disciplines to create innovative and entrepreneurial solutions.</w:t>
       </w:r>
     </w:p>
     <w:p>
@@ -7342,19 +7294,19 @@
           <w:sz w:val="24"/>
           <w:szCs w:val="24"/>
         </w:rPr>
-        <w:t xml:space="preserve">PO10: Communicate effectively on complex engineering activities with the engineering community and with society at large, such as, being able to comprehend and write effective reports and design documentation, </w:t>
-      </w:r>
-      <w:proofErr w:type="gramStart"/>
-      <w:r>
+        <w:t>PO5 – Lead empathetic and ethical leadership:</w:t>
+      </w:r>
+    </w:p>
+    <w:p>
+      <w:pPr>
+        <w:pStyle w:val="Heading1"/>
         <w:rPr>
           <w:b w:val="0"/>
           <w:bCs w:val="0"/>
           <w:sz w:val="24"/>
           <w:szCs w:val="24"/>
         </w:rPr>
-        <w:t>make</w:t>
-      </w:r>
-      <w:proofErr w:type="gramEnd"/>
+      </w:pPr>
       <w:r>
         <w:rPr>
           <w:b w:val="0"/>
@@ -7362,7 +7314,7 @@
           <w:sz w:val="24"/>
           <w:szCs w:val="24"/>
         </w:rPr>
-        <w:t xml:space="preserve"> effective presentations, and give and receive clear instructions.</w:t>
+        <w:t>Demonstrate social responsibility, teamwork, life skills to lead organizations ethically.</w:t>
       </w:r>
     </w:p>
     <w:p>
@@ -7382,7 +7334,7 @@
           <w:sz w:val="24"/>
           <w:szCs w:val="24"/>
         </w:rPr>
-        <w:t>PO11: Demonstrate knowledge and understanding of the electronics &amp; computer engineering and management principles and apply these to one’s own work, as a member and leader in a team, to manage projects and in multidisciplinary environments.</w:t>
+        <w:t>PO6 – Effective Communication for Impact:</w:t>
       </w:r>
     </w:p>
     <w:p>
@@ -7402,78 +7354,7 @@
           <w:sz w:val="24"/>
           <w:szCs w:val="24"/>
         </w:rPr>
-        <w:t>PO12: Recognize the need for and have the preparation and ability to engage in independent and life-long learning in the broadest context of technological change.</w:t>
-      </w:r>
-    </w:p>
-    <w:p>
-      <w:pPr>
-        <w:pStyle w:val="Heading1"/>
-        <w:rPr>
-          <w:b w:val="0"/>
-          <w:bCs w:val="0"/>
-          <w:sz w:val="24"/>
-          <w:szCs w:val="24"/>
-        </w:rPr>
-      </w:pPr>
-    </w:p>
-    <w:p>
-      <w:pPr>
-        <w:pStyle w:val="Heading1"/>
-        <w:rPr>
-          <w:b w:val="0"/>
-          <w:bCs w:val="0"/>
-          <w:sz w:val="24"/>
-          <w:szCs w:val="24"/>
-        </w:rPr>
-      </w:pPr>
-      <w:r>
-        <w:rPr>
-          <w:b w:val="0"/>
-          <w:bCs w:val="0"/>
-          <w:sz w:val="24"/>
-          <w:szCs w:val="24"/>
-        </w:rPr>
-        <w:t>Program Specific Outcomes (PSO):</w:t>
-      </w:r>
-    </w:p>
-    <w:p>
-      <w:pPr>
-        <w:pStyle w:val="Heading1"/>
-        <w:rPr>
-          <w:b w:val="0"/>
-          <w:bCs w:val="0"/>
-          <w:sz w:val="24"/>
-          <w:szCs w:val="24"/>
-        </w:rPr>
-      </w:pPr>
-      <w:r>
-        <w:rPr>
-          <w:b w:val="0"/>
-          <w:bCs w:val="0"/>
-          <w:sz w:val="24"/>
-          <w:szCs w:val="24"/>
-        </w:rPr>
-        <w:t>PSO1: Analyze and create engineering solutions for Inter-disciplinary problems and assess the impact in Global, Economic, Environmental, and Societal context.</w:t>
-      </w:r>
-    </w:p>
-    <w:p>
-      <w:pPr>
-        <w:pStyle w:val="Heading1"/>
-        <w:rPr>
-          <w:b w:val="0"/>
-          <w:bCs w:val="0"/>
-          <w:sz w:val="24"/>
-          <w:szCs w:val="24"/>
-        </w:rPr>
-      </w:pPr>
-      <w:r>
-        <w:rPr>
-          <w:b w:val="0"/>
-          <w:bCs w:val="0"/>
-          <w:sz w:val="24"/>
-          <w:szCs w:val="24"/>
-        </w:rPr>
-        <w:t>PSO2: Design, develop and test modern electronic systems to derive solutions to real world problems using cutting edge hardware and software tools.</w:t>
+        <w:t>Communicate effectively across all levels and society at large.</w:t>
       </w:r>
     </w:p>
     <w:sectPr>
@@ -7625,7 +7506,7 @@
               <v:stroke joinstyle="miter"/>
               <v:path gradientshapeok="t" o:connecttype="rect"/>
             </v:shapetype>
-            <v:shape id="Textbox 2" o:spid="_x0000_s1027" type="#_x0000_t202" style="position:absolute;margin-left:297.05pt;margin-top:727.95pt;width:19pt;height:15.3pt;z-index:-18850304;visibility:visible;mso-wrap-style:square;mso-wrap-distance-left:0;mso-wrap-distance-top:0;mso-wrap-distance-right:0;mso-wrap-distance-bottom:0;mso-position-horizontal:absolute;mso-position-horizontal-relative:page;mso-position-vertical:absolute;mso-position-vertical-relative:page;v-text-anchor:top" o:gfxdata="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" filled="f" stroked="f">
+            <v:shape id="Textbox 2" o:spid="_x0000_s1027" type="#_x0000_t202" style="position:absolute;margin-left:297.05pt;margin-top:727.95pt;width:19pt;height:15.3pt;z-index:-18850304;visibility:visible;mso-wrap-style:square;mso-wrap-distance-left:0;mso-wrap-distance-top:0;mso-wrap-distance-right:0;mso-wrap-distance-bottom:0;mso-position-horizontal:absolute;mso-position-horizontal-relative:page;mso-position-vertical:absolute;mso-position-vertical-relative:page;v-text-anchor:top" o:gfxdata="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" filled="f" stroked="f">
               <v:textbox inset="0,0,0,0">
                 <w:txbxContent>
                   <w:p>
@@ -7850,7 +7731,7 @@
               <v:stroke joinstyle="miter"/>
               <v:path gradientshapeok="t" o:connecttype="rect"/>
             </v:shapetype>
-            <v:shape id="Textbox 1" o:spid="_x0000_s1026" type="#_x0000_t202" style="position:absolute;margin-left:392.25pt;margin-top:37.5pt;width:185.25pt;height:15pt;z-index:-18850816;visibility:visible;mso-wrap-style:square;mso-width-percent:0;mso-height-percent:0;mso-wrap-distance-left:0;mso-wrap-distance-top:0;mso-wrap-distance-right:0;mso-wrap-distance-bottom:0;mso-position-horizontal:absolute;mso-position-horizontal-relative:page;mso-position-vertical:absolute;mso-position-vertical-relative:page;mso-width-percent:0;mso-height-percent:0;mso-width-relative:margin;mso-height-relative:margin;v-text-anchor:top" o:gfxdata="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" filled="f" stroked="f">
+            <v:shape id="Textbox 1" o:spid="_x0000_s1026" type="#_x0000_t202" style="position:absolute;margin-left:392.25pt;margin-top:37.5pt;width:185.25pt;height:15pt;z-index:-18850816;visibility:visible;mso-wrap-style:square;mso-width-percent:0;mso-height-percent:0;mso-wrap-distance-left:0;mso-wrap-distance-top:0;mso-wrap-distance-right:0;mso-wrap-distance-bottom:0;mso-position-horizontal:absolute;mso-position-horizontal-relative:page;mso-position-vertical:absolute;mso-position-vertical-relative:page;mso-width-percent:0;mso-height-percent:0;mso-width-relative:margin;mso-height-relative:margin;v-text-anchor:top" o:gfxdata="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" filled="f" stroked="f">
               <v:textbox inset="0,0,0,0">
                 <w:txbxContent>
                   <w:p>
@@ -7942,7 +7823,6 @@
       <w:lvlJc w:val="left"/>
       <w:pPr>
         <w:ind w:left="835" w:hanging="360"/>
-        <w:jc w:val="left"/>
       </w:pPr>
       <w:rPr>
         <w:rFonts w:ascii="Times New Roman" w:eastAsia="Times New Roman" w:hAnsi="Times New Roman" w:cs="Times New Roman" w:hint="default"/>
@@ -8188,7 +8068,6 @@
       <w:lvlJc w:val="left"/>
       <w:pPr>
         <w:ind w:left="840" w:hanging="360"/>
-        <w:jc w:val="left"/>
       </w:pPr>
       <w:rPr>
         <w:rFonts w:ascii="Times New Roman" w:eastAsia="Times New Roman" w:hAnsi="Times New Roman" w:cs="Times New Roman" w:hint="default"/>
@@ -8432,7 +8311,6 @@
       <w:lvlJc w:val="left"/>
       <w:pPr>
         <w:ind w:left="840" w:hanging="360"/>
-        <w:jc w:val="left"/>
       </w:pPr>
       <w:rPr>
         <w:rFonts w:ascii="Times New Roman" w:eastAsia="Times New Roman" w:hAnsi="Times New Roman" w:cs="Times New Roman" w:hint="default"/>
@@ -8555,7 +8433,6 @@
       <w:lvlJc w:val="left"/>
       <w:pPr>
         <w:ind w:left="835" w:hanging="360"/>
-        <w:jc w:val="left"/>
       </w:pPr>
       <w:rPr>
         <w:rFonts w:ascii="Times New Roman" w:eastAsia="Times New Roman" w:hAnsi="Times New Roman" w:cs="Times New Roman" w:hint="default"/>
@@ -9042,7 +8919,6 @@
       <w:lvlJc w:val="left"/>
       <w:pPr>
         <w:ind w:left="835" w:hanging="360"/>
-        <w:jc w:val="left"/>
       </w:pPr>
       <w:rPr>
         <w:rFonts w:ascii="Times New Roman" w:eastAsia="Times New Roman" w:hAnsi="Times New Roman" w:cs="Times New Roman" w:hint="default"/>
@@ -9165,7 +9041,6 @@
       <w:lvlJc w:val="left"/>
       <w:pPr>
         <w:ind w:left="835" w:hanging="360"/>
-        <w:jc w:val="left"/>
       </w:pPr>
       <w:rPr>
         <w:rFonts w:ascii="Times New Roman" w:eastAsia="Times New Roman" w:hAnsi="Times New Roman" w:cs="Times New Roman" w:hint="default"/>
@@ -9288,7 +9163,6 @@
       <w:lvlJc w:val="left"/>
       <w:pPr>
         <w:ind w:left="1360" w:hanging="480"/>
-        <w:jc w:val="left"/>
       </w:pPr>
       <w:rPr>
         <w:rFonts w:hint="default"/>
@@ -9642,7 +9516,6 @@
       <w:lvlJc w:val="left"/>
       <w:pPr>
         <w:ind w:left="379" w:hanging="260"/>
-        <w:jc w:val="left"/>
       </w:pPr>
       <w:rPr>
         <w:rFonts w:ascii="Times New Roman" w:eastAsia="Times New Roman" w:hAnsi="Times New Roman" w:cs="Times New Roman" w:hint="default"/>
@@ -9765,7 +9638,6 @@
       <w:lvlJc w:val="left"/>
       <w:pPr>
         <w:ind w:left="835" w:hanging="360"/>
-        <w:jc w:val="left"/>
       </w:pPr>
       <w:rPr>
         <w:rFonts w:ascii="Times New Roman" w:eastAsia="Times New Roman" w:hAnsi="Times New Roman" w:cs="Times New Roman" w:hint="default"/>
@@ -9888,7 +9760,6 @@
       <w:lvlJc w:val="left"/>
       <w:pPr>
         <w:ind w:left="835" w:hanging="360"/>
-        <w:jc w:val="left"/>
       </w:pPr>
       <w:rPr>
         <w:rFonts w:ascii="Times New Roman" w:eastAsia="Times New Roman" w:hAnsi="Times New Roman" w:cs="Times New Roman" w:hint="default"/>
@@ -10011,7 +9882,6 @@
       <w:lvlJc w:val="left"/>
       <w:pPr>
         <w:ind w:left="727" w:hanging="252"/>
-        <w:jc w:val="left"/>
       </w:pPr>
       <w:rPr>
         <w:rFonts w:ascii="Times New Roman" w:eastAsia="Times New Roman" w:hAnsi="Times New Roman" w:cs="Times New Roman" w:hint="default"/>
@@ -10134,7 +10004,6 @@
       <w:lvlJc w:val="left"/>
       <w:pPr>
         <w:ind w:left="835" w:hanging="360"/>
-        <w:jc w:val="left"/>
       </w:pPr>
       <w:rPr>
         <w:rFonts w:ascii="Times New Roman" w:eastAsia="Times New Roman" w:hAnsi="Times New Roman" w:cs="Times New Roman" w:hint="default"/>

</xml_diff>